<commit_message>
Total revamp of site, including changes to cv
</commit_message>
<xml_diff>
--- a/images/Brian's Resume.docx
+++ b/images/Brian's Resume.docx
@@ -5,14 +5,24 @@
     <w:p>
       <w:pPr>
         <w:pStyle w:val="ContactInfo"/>
+        <w:rPr>
+          <w:sz w:val="22"/>
+          <w:szCs w:val="22"/>
+        </w:rPr>
       </w:pPr>
       <w:r>
+        <w:rPr>
+          <w:sz w:val="22"/>
+          <w:szCs w:val="22"/>
+        </w:rPr>
         <w:t xml:space="preserve">Website: </w:t>
       </w:r>
       <w:hyperlink r:id="rId8" w:history="1">
         <w:r>
           <w:rPr>
             <w:rStyle w:val="Hyperlink"/>
+            <w:sz w:val="22"/>
+            <w:szCs w:val="22"/>
           </w:rPr>
           <w:t>https://monumental-beijinho-238ee2.netlify.app/</w:t>
         </w:r>
@@ -21,28 +31,47 @@
     <w:p>
       <w:pPr>
         <w:pStyle w:val="ContactInfo"/>
+        <w:rPr>
+          <w:sz w:val="22"/>
+          <w:szCs w:val="22"/>
+        </w:rPr>
       </w:pPr>
       <w:r>
+        <w:rPr>
+          <w:sz w:val="22"/>
+          <w:szCs w:val="22"/>
+        </w:rPr>
         <w:t>LinkedIn</w:t>
       </w:r>
       <w:r>
-        <w:t xml:space="preserve">: </w:t>
-      </w:r>
-      <w:r>
-        <w:t>linkedin.com/in/brian-phiri-3047bb167</w:t>
+        <w:rPr>
+          <w:sz w:val="22"/>
+          <w:szCs w:val="22"/>
+        </w:rPr>
+        <w:t>: linkedin.com/in/brian-phiri-3047bb167</w:t>
       </w:r>
     </w:p>
     <w:p>
       <w:pPr>
         <w:pStyle w:val="Email"/>
+        <w:rPr>
+          <w:sz w:val="22"/>
+          <w:szCs w:val="22"/>
+        </w:rPr>
       </w:pPr>
       <w:r>
+        <w:rPr>
+          <w:sz w:val="22"/>
+          <w:szCs w:val="22"/>
+        </w:rPr>
         <w:t xml:space="preserve">Email: </w:t>
       </w:r>
       <w:hyperlink r:id="rId9" w:history="1">
         <w:r>
           <w:rPr>
             <w:rStyle w:val="Hyperlink"/>
+            <w:sz w:val="22"/>
+            <w:szCs w:val="22"/>
           </w:rPr>
           <w:t>phiribriannn@outlook.com</w:t>
         </w:r>
@@ -51,8 +80,16 @@
     <w:p>
       <w:pPr>
         <w:pStyle w:val="Name"/>
+        <w:rPr>
+          <w:sz w:val="22"/>
+          <w:szCs w:val="22"/>
+        </w:rPr>
       </w:pPr>
       <w:r>
+        <w:rPr>
+          <w:sz w:val="22"/>
+          <w:szCs w:val="22"/>
+        </w:rPr>
         <w:t>Brian phiri</w:t>
       </w:r>
     </w:p>
@@ -79,8 +116,16 @@
             <w:pPr>
               <w:pStyle w:val="Heading1"/>
               <w:outlineLvl w:val="0"/>
+              <w:rPr>
+                <w:sz w:val="22"/>
+                <w:szCs w:val="22"/>
+              </w:rPr>
             </w:pPr>
             <w:r>
+              <w:rPr>
+                <w:sz w:val="22"/>
+                <w:szCs w:val="22"/>
+              </w:rPr>
               <w:t>Skills &amp; Abilities</w:t>
             </w:r>
           </w:p>
@@ -96,18 +141,39 @@
                 <w:ilvl w:val="0"/>
                 <w:numId w:val="1"/>
               </w:numPr>
+              <w:rPr>
+                <w:sz w:val="22"/>
+                <w:szCs w:val="22"/>
+              </w:rPr>
             </w:pPr>
             <w:r>
               <w:rPr>
                 <w:b/>
+                <w:sz w:val="22"/>
+                <w:szCs w:val="22"/>
               </w:rPr>
               <w:t>Programming</w:t>
             </w:r>
             <w:r>
+              <w:rPr>
+                <w:sz w:val="22"/>
+                <w:szCs w:val="22"/>
+              </w:rPr>
               <w:t>: HTML, CSS, JavaScript, Python, JQuery</w:t>
             </w:r>
             <w:r>
-              <w:t xml:space="preserve">, Git/Github  </w:t>
+              <w:rPr>
+                <w:sz w:val="22"/>
+                <w:szCs w:val="22"/>
+              </w:rPr>
+              <w:t>, Git/Github, APIs, SQL</w:t>
+            </w:r>
+            <w:r>
+              <w:rPr>
+                <w:sz w:val="22"/>
+                <w:szCs w:val="22"/>
+              </w:rPr>
+              <w:t xml:space="preserve"> </w:t>
             </w:r>
           </w:p>
           <w:p>
@@ -117,17 +183,31 @@
                 <w:ilvl w:val="0"/>
                 <w:numId w:val="1"/>
               </w:numPr>
+              <w:rPr>
+                <w:sz w:val="22"/>
+                <w:szCs w:val="22"/>
+              </w:rPr>
             </w:pPr>
             <w:r>
               <w:rPr>
                 <w:b/>
+                <w:sz w:val="22"/>
+                <w:szCs w:val="22"/>
               </w:rPr>
               <w:t>Business</w:t>
             </w:r>
             <w:r>
+              <w:rPr>
+                <w:sz w:val="22"/>
+                <w:szCs w:val="22"/>
+              </w:rPr>
               <w:t>: SWOT analysis, SCAMPER model, Diamond Strategy</w:t>
             </w:r>
             <w:r>
+              <w:rPr>
+                <w:sz w:val="22"/>
+                <w:szCs w:val="22"/>
+              </w:rPr>
               <w:t xml:space="preserve"> etc.</w:t>
             </w:r>
           </w:p>
@@ -138,29 +218,59 @@
                 <w:ilvl w:val="0"/>
                 <w:numId w:val="1"/>
               </w:numPr>
+              <w:rPr>
+                <w:sz w:val="22"/>
+                <w:szCs w:val="22"/>
+              </w:rPr>
             </w:pPr>
             <w:r>
               <w:rPr>
                 <w:b/>
+                <w:sz w:val="22"/>
+                <w:szCs w:val="22"/>
               </w:rPr>
               <w:t>Software</w:t>
             </w:r>
             <w:r>
+              <w:rPr>
+                <w:sz w:val="22"/>
+                <w:szCs w:val="22"/>
+              </w:rPr>
               <w:t xml:space="preserve"> tools</w:t>
             </w:r>
             <w:r>
+              <w:rPr>
+                <w:sz w:val="22"/>
+                <w:szCs w:val="22"/>
+              </w:rPr>
               <w:t xml:space="preserve">: </w:t>
             </w:r>
             <w:r>
+              <w:rPr>
+                <w:sz w:val="22"/>
+                <w:szCs w:val="22"/>
+              </w:rPr>
               <w:t>Float, Notion, ClickUp</w:t>
             </w:r>
             <w:r>
+              <w:rPr>
+                <w:sz w:val="22"/>
+                <w:szCs w:val="22"/>
+              </w:rPr>
               <w:t>, MS Office</w:t>
             </w:r>
             <w:r>
+              <w:rPr>
+                <w:sz w:val="22"/>
+                <w:szCs w:val="22"/>
+              </w:rPr>
               <w:t>, VS Code</w:t>
             </w:r>
             <w:r>
+              <w:rPr>
+                <w:sz w:val="22"/>
+                <w:szCs w:val="22"/>
+              </w:rPr>
               <w:t>, Google Suite</w:t>
             </w:r>
           </w:p>
@@ -171,24 +281,55 @@
                 <w:ilvl w:val="0"/>
                 <w:numId w:val="1"/>
               </w:numPr>
+              <w:rPr>
+                <w:sz w:val="22"/>
+                <w:szCs w:val="22"/>
+              </w:rPr>
             </w:pPr>
             <w:r>
               <w:rPr>
                 <w:b/>
-              </w:rPr>
-              <w:t xml:space="preserve">Product </w:t>
-            </w:r>
-            <w:r>
-              <w:rPr>
-                <w:b/>
-              </w:rPr>
-              <w:t>Design</w:t>
-            </w:r>
-            <w:r>
-              <w:t xml:space="preserve">: Currently learning the ins and outs of </w:t>
-            </w:r>
-            <w:r>
-              <w:t>and Figma</w:t>
+                <w:sz w:val="22"/>
+                <w:szCs w:val="22"/>
+              </w:rPr>
+              <w:t xml:space="preserve">Product: </w:t>
+            </w:r>
+            <w:r>
+              <w:rPr>
+                <w:sz w:val="22"/>
+                <w:szCs w:val="22"/>
+              </w:rPr>
+              <w:t>Project Management,</w:t>
+            </w:r>
+            <w:r>
+              <w:rPr>
+                <w:sz w:val="22"/>
+                <w:szCs w:val="22"/>
+              </w:rPr>
+              <w:t xml:space="preserve"> Product Management, </w:t>
+            </w:r>
+            <w:r>
+              <w:rPr>
+                <w:sz w:val="22"/>
+                <w:szCs w:val="22"/>
+              </w:rPr>
+              <w:t>Business Ethics, Requirements Management</w:t>
+            </w:r>
+            <w:r>
+              <w:rPr>
+                <w:sz w:val="22"/>
+                <w:szCs w:val="22"/>
+              </w:rPr>
+              <w:t>, Stakeholder management</w:t>
+            </w:r>
+            <w:bookmarkStart w:id="0" w:name="_GoBack"/>
+            <w:bookmarkEnd w:id="0"/>
+            <w:r>
+              <w:rPr>
+                <w:sz w:val="22"/>
+                <w:szCs w:val="22"/>
+              </w:rPr>
+              <w:t xml:space="preserve"> etc. </w:t>
             </w:r>
           </w:p>
           <w:p>
@@ -198,14 +339,24 @@
                 <w:ilvl w:val="0"/>
                 <w:numId w:val="1"/>
               </w:numPr>
+              <w:rPr>
+                <w:sz w:val="22"/>
+                <w:szCs w:val="22"/>
+              </w:rPr>
             </w:pPr>
             <w:r>
               <w:rPr>
                 <w:b/>
+                <w:sz w:val="22"/>
+                <w:szCs w:val="22"/>
               </w:rPr>
               <w:t>Communication</w:t>
             </w:r>
             <w:r>
+              <w:rPr>
+                <w:sz w:val="22"/>
+                <w:szCs w:val="22"/>
+              </w:rPr>
               <w:t>: Some experience as a competitive debater</w:t>
             </w:r>
           </w:p>
@@ -216,18 +367,25 @@
                 <w:ilvl w:val="0"/>
                 <w:numId w:val="1"/>
               </w:numPr>
+              <w:rPr>
+                <w:sz w:val="22"/>
+                <w:szCs w:val="22"/>
+              </w:rPr>
             </w:pPr>
             <w:r>
               <w:rPr>
                 <w:b/>
+                <w:sz w:val="22"/>
+                <w:szCs w:val="22"/>
               </w:rPr>
               <w:t>Leadership</w:t>
             </w:r>
             <w:r>
-              <w:t>:</w:t>
-            </w:r>
-            <w:r>
-              <w:t xml:space="preserve"> Small business owner, taking courses on Jira for Agile product management.</w:t>
+              <w:rPr>
+                <w:sz w:val="22"/>
+                <w:szCs w:val="22"/>
+              </w:rPr>
+              <w:t>: Small business owner, taking courses on Jira for Agile product management.</w:t>
             </w:r>
           </w:p>
         </w:tc>
@@ -244,8 +402,16 @@
             <w:pPr>
               <w:pStyle w:val="Heading1"/>
               <w:outlineLvl w:val="0"/>
+              <w:rPr>
+                <w:sz w:val="22"/>
+                <w:szCs w:val="22"/>
+              </w:rPr>
             </w:pPr>
             <w:r>
+              <w:rPr>
+                <w:sz w:val="22"/>
+                <w:szCs w:val="22"/>
+              </w:rPr>
               <w:t>Experience</w:t>
             </w:r>
           </w:p>
@@ -258,19 +424,39 @@
             <w:pPr>
               <w:pStyle w:val="Heading2"/>
               <w:outlineLvl w:val="1"/>
+              <w:rPr>
+                <w:sz w:val="22"/>
+                <w:szCs w:val="22"/>
+              </w:rPr>
             </w:pPr>
             <w:r>
+              <w:rPr>
+                <w:sz w:val="22"/>
+                <w:szCs w:val="22"/>
+              </w:rPr>
               <w:t xml:space="preserve">Salesman, </w:t>
             </w:r>
             <w:r>
+              <w:rPr>
+                <w:sz w:val="22"/>
+                <w:szCs w:val="22"/>
+              </w:rPr>
               <w:t>Self-Employed</w:t>
             </w:r>
           </w:p>
           <w:p>
             <w:pPr>
               <w:pStyle w:val="ResumeText"/>
+              <w:rPr>
+                <w:sz w:val="22"/>
+                <w:szCs w:val="22"/>
+              </w:rPr>
             </w:pPr>
             <w:r>
+              <w:rPr>
+                <w:sz w:val="22"/>
+                <w:szCs w:val="22"/>
+              </w:rPr>
               <w:t>Nov 2019-Present</w:t>
             </w:r>
           </w:p>
@@ -281,17 +467,37 @@
                 <w:ilvl w:val="0"/>
                 <w:numId w:val="2"/>
               </w:numPr>
+              <w:rPr>
+                <w:sz w:val="22"/>
+                <w:szCs w:val="22"/>
+              </w:rPr>
             </w:pPr>
             <w:r>
+              <w:rPr>
+                <w:sz w:val="22"/>
+                <w:szCs w:val="22"/>
+              </w:rPr>
               <w:t xml:space="preserve">Problem: Not many people (particularly the elderly) </w:t>
             </w:r>
             <w:r>
+              <w:rPr>
+                <w:sz w:val="22"/>
+                <w:szCs w:val="22"/>
+              </w:rPr>
               <w:t>are well versed on technology and</w:t>
             </w:r>
             <w:r>
+              <w:rPr>
+                <w:sz w:val="22"/>
+                <w:szCs w:val="22"/>
+              </w:rPr>
               <w:t>, therefore,</w:t>
             </w:r>
             <w:r>
+              <w:rPr>
+                <w:sz w:val="22"/>
+                <w:szCs w:val="22"/>
+              </w:rPr>
               <w:t xml:space="preserve"> do not know which devices suit their day-to-day needs.</w:t>
             </w:r>
           </w:p>
@@ -302,33 +508,94 @@
                 <w:ilvl w:val="0"/>
                 <w:numId w:val="2"/>
               </w:numPr>
+              <w:rPr>
+                <w:sz w:val="22"/>
+                <w:szCs w:val="22"/>
+              </w:rPr>
             </w:pPr>
             <w:r>
+              <w:rPr>
+                <w:sz w:val="22"/>
+                <w:szCs w:val="22"/>
+              </w:rPr>
               <w:t xml:space="preserve">Solution: </w:t>
             </w:r>
             <w:r>
+              <w:rPr>
+                <w:sz w:val="22"/>
+                <w:szCs w:val="22"/>
+              </w:rPr>
               <w:t>I</w:t>
             </w:r>
             <w:r>
+              <w:rPr>
+                <w:sz w:val="22"/>
+                <w:szCs w:val="22"/>
+              </w:rPr>
               <w:t>mport</w:t>
             </w:r>
             <w:r>
+              <w:rPr>
+                <w:sz w:val="22"/>
+                <w:szCs w:val="22"/>
+              </w:rPr>
+              <w:t>ed</w:t>
+            </w:r>
+            <w:r>
+              <w:rPr>
+                <w:sz w:val="22"/>
+                <w:szCs w:val="22"/>
+              </w:rPr>
               <w:t xml:space="preserve"> cellphones, laptops and tablets at discounted rates a</w:t>
             </w:r>
             <w:r>
-              <w:t>nd resell</w:t>
-            </w:r>
-            <w:r>
+              <w:rPr>
+                <w:sz w:val="22"/>
+                <w:szCs w:val="22"/>
+              </w:rPr>
+              <w:t>nd resold</w:t>
+            </w:r>
+            <w:r>
+              <w:rPr>
+                <w:sz w:val="22"/>
+                <w:szCs w:val="22"/>
+              </w:rPr>
               <w:t xml:space="preserve"> for a</w:t>
             </w:r>
             <w:r>
+              <w:rPr>
+                <w:sz w:val="22"/>
+                <w:szCs w:val="22"/>
+              </w:rPr>
               <w:t xml:space="preserve"> small</w:t>
             </w:r>
             <w:r>
+              <w:rPr>
+                <w:sz w:val="22"/>
+                <w:szCs w:val="22"/>
+              </w:rPr>
               <w:t xml:space="preserve"> profit. </w:t>
             </w:r>
             <w:r>
-              <w:t>Matching a device to each client for great customer success is the order of the day here.</w:t>
+              <w:rPr>
+                <w:sz w:val="22"/>
+                <w:szCs w:val="22"/>
+              </w:rPr>
+              <w:t>Matching a device to each cli</w:t>
+            </w:r>
+            <w:r>
+              <w:rPr>
+                <w:sz w:val="22"/>
+                <w:szCs w:val="22"/>
+              </w:rPr>
+              <w:t>ent for great customer success wa</w:t>
+            </w:r>
+            <w:r>
+              <w:rPr>
+                <w:sz w:val="22"/>
+                <w:szCs w:val="22"/>
+              </w:rPr>
+              <w:t>s the order of the day here.</w:t>
             </w:r>
           </w:p>
           <w:p>
@@ -338,8 +605,16 @@
                 <w:ilvl w:val="0"/>
                 <w:numId w:val="2"/>
               </w:numPr>
+              <w:rPr>
+                <w:sz w:val="22"/>
+                <w:szCs w:val="22"/>
+              </w:rPr>
             </w:pPr>
             <w:r>
+              <w:rPr>
+                <w:sz w:val="22"/>
+                <w:szCs w:val="22"/>
+              </w:rPr>
               <w:t>Impact: 50+ clients have been helped to date. A significant fraction of those are now regulars.</w:t>
             </w:r>
           </w:p>
@@ -347,16 +622,32 @@
             <w:pPr>
               <w:pStyle w:val="Heading2"/>
               <w:outlineLvl w:val="1"/>
+              <w:rPr>
+                <w:sz w:val="22"/>
+                <w:szCs w:val="22"/>
+              </w:rPr>
             </w:pPr>
             <w:r>
+              <w:rPr>
+                <w:sz w:val="22"/>
+                <w:szCs w:val="22"/>
+              </w:rPr>
               <w:t>Freelance high school tutor</w:t>
             </w:r>
           </w:p>
           <w:p>
             <w:pPr>
               <w:pStyle w:val="ResumeText"/>
+              <w:rPr>
+                <w:sz w:val="22"/>
+                <w:szCs w:val="22"/>
+              </w:rPr>
             </w:pPr>
             <w:r>
+              <w:rPr>
+                <w:sz w:val="22"/>
+                <w:szCs w:val="22"/>
+              </w:rPr>
               <w:t>Nov 2019-Present</w:t>
             </w:r>
           </w:p>
@@ -367,14 +658,30 @@
                 <w:ilvl w:val="0"/>
                 <w:numId w:val="3"/>
               </w:numPr>
+              <w:rPr>
+                <w:sz w:val="22"/>
+                <w:szCs w:val="22"/>
+              </w:rPr>
             </w:pPr>
             <w:r>
+              <w:rPr>
+                <w:sz w:val="22"/>
+                <w:szCs w:val="22"/>
+              </w:rPr>
               <w:t xml:space="preserve">Problem: </w:t>
             </w:r>
             <w:r>
+              <w:rPr>
+                <w:sz w:val="22"/>
+                <w:szCs w:val="22"/>
+              </w:rPr>
               <w:t xml:space="preserve">High school seniors need someone closer to them </w:t>
             </w:r>
             <w:r>
+              <w:rPr>
+                <w:sz w:val="22"/>
+                <w:szCs w:val="22"/>
+              </w:rPr>
               <w:t>in terms of age in order to explain difficult concepts in ways they can relate to.</w:t>
             </w:r>
           </w:p>
@@ -385,15 +692,52 @@
                 <w:ilvl w:val="0"/>
                 <w:numId w:val="3"/>
               </w:numPr>
+              <w:rPr>
+                <w:sz w:val="22"/>
+                <w:szCs w:val="22"/>
+              </w:rPr>
             </w:pPr>
             <w:r>
+              <w:rPr>
+                <w:sz w:val="22"/>
+                <w:szCs w:val="22"/>
+              </w:rPr>
               <w:t xml:space="preserve">Solution: </w:t>
             </w:r>
             <w:r>
-              <w:t xml:space="preserve">Use own experiences (including the bad ones) to give tips and valuable explanations in a way </w:t>
-            </w:r>
-            <w:r>
-              <w:t>that makes it easier to understand</w:t>
+              <w:rPr>
+                <w:sz w:val="22"/>
+                <w:szCs w:val="22"/>
+              </w:rPr>
+              <w:t>Use</w:t>
+            </w:r>
+            <w:r>
+              <w:rPr>
+                <w:sz w:val="22"/>
+                <w:szCs w:val="22"/>
+              </w:rPr>
+              <w:t>d</w:t>
+            </w:r>
+            <w:r>
+              <w:rPr>
+                <w:sz w:val="22"/>
+                <w:szCs w:val="22"/>
+              </w:rPr>
+              <w:t xml:space="preserve"> own experiences (including the bad ones) to give tips and valuable explanations in a way </w:t>
+            </w:r>
+            <w:r>
+              <w:rPr>
+                <w:sz w:val="22"/>
+                <w:szCs w:val="22"/>
+              </w:rPr>
+              <w:t>that made</w:t>
+            </w:r>
+            <w:r>
+              <w:rPr>
+                <w:sz w:val="22"/>
+                <w:szCs w:val="22"/>
+              </w:rPr>
+              <w:t xml:space="preserve"> it easier to understand</w:t>
             </w:r>
           </w:p>
           <w:p>
@@ -403,14 +747,31 @@
                 <w:ilvl w:val="0"/>
                 <w:numId w:val="3"/>
               </w:numPr>
+              <w:rPr>
+                <w:sz w:val="22"/>
+                <w:szCs w:val="22"/>
+              </w:rPr>
             </w:pPr>
             <w:r>
+              <w:rPr>
+                <w:sz w:val="22"/>
+                <w:szCs w:val="22"/>
+              </w:rPr>
+              <w:lastRenderedPageBreak/>
               <w:t xml:space="preserve">Impact: 5 Students (and counting) have attained amazing high school leaving grades </w:t>
             </w:r>
             <w:r>
+              <w:rPr>
+                <w:sz w:val="22"/>
+                <w:szCs w:val="22"/>
+              </w:rPr>
               <w:t xml:space="preserve">in Mathematics, Physics, Chemistry and Computer Science (CAIE). </w:t>
             </w:r>
             <w:r>
+              <w:rPr>
+                <w:sz w:val="22"/>
+                <w:szCs w:val="22"/>
+              </w:rPr>
               <w:t xml:space="preserve"> </w:t>
             </w:r>
           </w:p>
@@ -428,8 +789,17 @@
             <w:pPr>
               <w:pStyle w:val="Heading1"/>
               <w:outlineLvl w:val="0"/>
+              <w:rPr>
+                <w:sz w:val="22"/>
+                <w:szCs w:val="22"/>
+              </w:rPr>
             </w:pPr>
             <w:r>
+              <w:rPr>
+                <w:sz w:val="22"/>
+                <w:szCs w:val="22"/>
+              </w:rPr>
+              <w:lastRenderedPageBreak/>
               <w:t>Education</w:t>
             </w:r>
           </w:p>
@@ -442,41 +812,75 @@
             <w:pPr>
               <w:pStyle w:val="Heading2"/>
               <w:outlineLvl w:val="1"/>
+              <w:rPr>
+                <w:sz w:val="22"/>
+                <w:szCs w:val="22"/>
+              </w:rPr>
             </w:pPr>
             <w:r>
+              <w:rPr>
+                <w:sz w:val="22"/>
+                <w:szCs w:val="22"/>
+              </w:rPr>
               <w:t>University of the people, Pasadena, ca</w:t>
             </w:r>
           </w:p>
           <w:p>
             <w:pPr>
               <w:pStyle w:val="ResumeText"/>
+              <w:rPr>
+                <w:sz w:val="22"/>
+                <w:szCs w:val="22"/>
+              </w:rPr>
             </w:pPr>
             <w:r>
+              <w:rPr>
+                <w:sz w:val="22"/>
+                <w:szCs w:val="22"/>
+              </w:rPr>
               <w:t>July 2021-Present</w:t>
             </w:r>
           </w:p>
           <w:p>
             <w:pPr>
               <w:pStyle w:val="ResumeText"/>
+              <w:rPr>
+                <w:sz w:val="22"/>
+                <w:szCs w:val="22"/>
+              </w:rPr>
             </w:pPr>
             <w:r>
+              <w:rPr>
+                <w:sz w:val="22"/>
+                <w:szCs w:val="22"/>
+              </w:rPr>
               <w:t>Currently pursuing an online Bachelor’s Degree in Computer Science.</w:t>
             </w:r>
           </w:p>
           <w:p>
             <w:pPr>
               <w:pStyle w:val="ResumeText"/>
+              <w:rPr>
+                <w:sz w:val="22"/>
+                <w:szCs w:val="22"/>
+              </w:rPr>
             </w:pPr>
             <w:r>
+              <w:rPr>
+                <w:sz w:val="22"/>
+                <w:szCs w:val="22"/>
+              </w:rPr>
               <w:t>CGPA – 3.71/4.00</w:t>
             </w:r>
             <w:r>
+              <w:rPr>
+                <w:sz w:val="22"/>
+                <w:szCs w:val="22"/>
+              </w:rPr>
               <w:t xml:space="preserve"> </w:t>
             </w:r>
           </w:p>
         </w:tc>
-        <w:bookmarkStart w:id="0" w:name="_GoBack"/>
-        <w:bookmarkEnd w:id="0"/>
       </w:tr>
     </w:tbl>
     <w:p/>
@@ -2152,7 +2556,7 @@
 </file>
 
 <file path=customXml/itemProps1.xml><?xml version="1.0" encoding="utf-8"?>
-<ds:datastoreItem xmlns:ds="http://schemas.openxmlformats.org/officeDocument/2006/customXml" ds:itemID="{B8132857-C680-4034-8092-F7C3E97374FC}">
+<ds:datastoreItem xmlns:ds="http://schemas.openxmlformats.org/officeDocument/2006/customXml" ds:itemID="{25D9B631-5418-4FEB-9B1F-8F1DBF078C6F}">
   <ds:schemaRefs>
     <ds:schemaRef ds:uri="http://schemas.openxmlformats.org/officeDocument/2006/bibliography"/>
   </ds:schemaRefs>

</xml_diff>